<commit_message>
Update Git Workflow & Regels.docx
</commit_message>
<xml_diff>
--- a/Docs/Git/Git Workflow & Regels.docx
+++ b/Docs/Git/Git Workflow & Regels.docx
@@ -4502,7 +4502,25 @@
           <w:sz w:val="21"/>
           <w:szCs w:val="21"/>
         </w:rPr>
-        <w:t xml:space="preserve"> (voor programmeurs)</w:t>
+        <w:t xml:space="preserve"> (voor</w:t>
+      </w:r>
+      <w:r>
+        <w:rPr>
+          <w:rFonts w:ascii="Segoe UI" w:hAnsi="Segoe UI" w:cs="Segoe UI"/>
+          <w:color w:val="172B4D"/>
+          <w:sz w:val="21"/>
+          <w:szCs w:val="21"/>
+        </w:rPr>
+        <w:t xml:space="preserve"> slimme</w:t>
+      </w:r>
+      <w:r>
+        <w:rPr>
+          <w:rFonts w:ascii="Segoe UI" w:hAnsi="Segoe UI" w:cs="Segoe UI"/>
+          <w:color w:val="172B4D"/>
+          <w:sz w:val="21"/>
+          <w:szCs w:val="21"/>
+        </w:rPr>
+        <w:t xml:space="preserve"> programmeurs)</w:t>
       </w:r>
       <w:r>
         <w:rPr>
@@ -4774,64 +4792,18 @@
           <w:sz w:val="21"/>
           <w:szCs w:val="21"/>
         </w:rPr>
-        <w:t>Documenten moeten voldoen aan de </w:t>
-      </w:r>
-      <w:proofErr w:type="spellStart"/>
-      <w:r>
-        <w:rPr>
-          <w:rFonts w:ascii="Segoe UI" w:hAnsi="Segoe UI" w:cs="Segoe UI"/>
-          <w:color w:val="172B4D"/>
-          <w:sz w:val="21"/>
-          <w:szCs w:val="21"/>
-        </w:rPr>
-        <w:fldChar w:fldCharType="begin"/>
-      </w:r>
-      <w:r>
-        <w:rPr>
-          <w:rFonts w:ascii="Segoe UI" w:hAnsi="Segoe UI" w:cs="Segoe UI"/>
-          <w:color w:val="172B4D"/>
-          <w:sz w:val="21"/>
-          <w:szCs w:val="21"/>
-        </w:rPr>
-        <w:instrText xml:space="preserve"> HYPERLINK "https://confluenceasd.aimsites.nl/display/VDFZEH/Documenten+Style+Guide" </w:instrText>
-      </w:r>
-      <w:r>
-        <w:rPr>
-          <w:rFonts w:ascii="Segoe UI" w:hAnsi="Segoe UI" w:cs="Segoe UI"/>
-          <w:color w:val="172B4D"/>
-          <w:sz w:val="21"/>
-          <w:szCs w:val="21"/>
-        </w:rPr>
-      </w:r>
-      <w:r>
-        <w:rPr>
-          <w:rFonts w:ascii="Segoe UI" w:hAnsi="Segoe UI" w:cs="Segoe UI"/>
-          <w:color w:val="172B4D"/>
-          <w:sz w:val="21"/>
-          <w:szCs w:val="21"/>
-        </w:rPr>
-        <w:fldChar w:fldCharType="separate"/>
-      </w:r>
-      <w:r>
-        <w:rPr>
-          <w:rStyle w:val="Hyperlink"/>
-          <w:rFonts w:ascii="Segoe UI" w:hAnsi="Segoe UI" w:cs="Segoe UI"/>
-          <w:color w:val="0052CC"/>
-          <w:sz w:val="21"/>
-          <w:szCs w:val="21"/>
-        </w:rPr>
-        <w:t>styleguide</w:t>
-      </w:r>
-      <w:proofErr w:type="spellEnd"/>
-      <w:r>
-        <w:rPr>
-          <w:rFonts w:ascii="Segoe UI" w:hAnsi="Segoe UI" w:cs="Segoe UI"/>
-          <w:color w:val="172B4D"/>
-          <w:sz w:val="21"/>
-          <w:szCs w:val="21"/>
-        </w:rPr>
-        <w:fldChar w:fldCharType="end"/>
-      </w:r>
+        <w:t>Documenten moeten voldoen aan de</w:t>
+      </w:r>
+      <w:r>
+        <w:rPr>
+          <w:rFonts w:ascii="Segoe UI" w:hAnsi="Segoe UI" w:cs="Segoe UI"/>
+          <w:color w:val="172B4D"/>
+          <w:sz w:val="21"/>
+          <w:szCs w:val="21"/>
+        </w:rPr>
+        <w:t xml:space="preserve"> Documenten Style Guide</w:t>
+      </w:r>
+      <w:hyperlink r:id="rId10" w:history="1"/>
       <w:r>
         <w:rPr>
           <w:rFonts w:ascii="Segoe UI" w:hAnsi="Segoe UI" w:cs="Segoe UI"/>
@@ -4853,7 +4825,7 @@
       </w:pPr>
     </w:p>
     <w:sectPr>
-      <w:footerReference w:type="default" r:id="rId10"/>
+      <w:footerReference w:type="default" r:id="rId11"/>
       <w:pgSz w:w="11906" w:h="16838"/>
       <w:pgMar w:top="1417" w:right="1417" w:bottom="1417" w:left="1417" w:header="708" w:footer="708" w:gutter="0"/>
       <w:cols w:space="708"/>

</xml_diff>

<commit_message>
Added missing rules & updated red bottom text
</commit_message>
<xml_diff>
--- a/Docs/Git/Git Workflow & Regels.docx
+++ b/Docs/Git/Git Workflow & Regels.docx
@@ -3853,7 +3853,67 @@
           <w:sz w:val="21"/>
           <w:szCs w:val="21"/>
         </w:rPr>
-        <w:t>Er mag niet worden afgeweken van de regels die in dit bestand beschreven zijn.</w:t>
+        <w:t xml:space="preserve">De dinsdag, voor Terrible </w:t>
+      </w:r>
+      <w:proofErr w:type="spellStart"/>
+      <w:r>
+        <w:rPr>
+          <w:rFonts w:ascii="Segoe UI" w:hAnsi="Segoe UI" w:cs="Segoe UI"/>
+          <w:color w:val="172B4D"/>
+          <w:sz w:val="21"/>
+          <w:szCs w:val="21"/>
+        </w:rPr>
+        <w:t>Thursday</w:t>
+      </w:r>
+      <w:proofErr w:type="spellEnd"/>
+      <w:r>
+        <w:rPr>
+          <w:rFonts w:ascii="Segoe UI" w:hAnsi="Segoe UI" w:cs="Segoe UI"/>
+          <w:color w:val="172B4D"/>
+          <w:sz w:val="21"/>
+          <w:szCs w:val="21"/>
+        </w:rPr>
+        <w:t>, om 12 uur wordt de release-</w:t>
+      </w:r>
+      <w:proofErr w:type="spellStart"/>
+      <w:r>
+        <w:rPr>
+          <w:rFonts w:ascii="Segoe UI" w:hAnsi="Segoe UI" w:cs="Segoe UI"/>
+          <w:color w:val="172B4D"/>
+          <w:sz w:val="21"/>
+          <w:szCs w:val="21"/>
+        </w:rPr>
+        <w:t>candidate</w:t>
+      </w:r>
+      <w:proofErr w:type="spellEnd"/>
+      <w:r>
+        <w:rPr>
+          <w:rFonts w:ascii="Segoe UI" w:hAnsi="Segoe UI" w:cs="Segoe UI"/>
+          <w:color w:val="172B4D"/>
+          <w:sz w:val="21"/>
+          <w:szCs w:val="21"/>
+        </w:rPr>
+        <w:t xml:space="preserve"> gemaakt. Dus alle features die na 12 dinsdag 12 uur opgeleverd worden, komen niet mee met de aankomende Terrible </w:t>
+      </w:r>
+      <w:proofErr w:type="spellStart"/>
+      <w:r>
+        <w:rPr>
+          <w:rFonts w:ascii="Segoe UI" w:hAnsi="Segoe UI" w:cs="Segoe UI"/>
+          <w:color w:val="172B4D"/>
+          <w:sz w:val="21"/>
+          <w:szCs w:val="21"/>
+        </w:rPr>
+        <w:t>Thursday</w:t>
+      </w:r>
+      <w:proofErr w:type="spellEnd"/>
+      <w:r>
+        <w:rPr>
+          <w:rFonts w:ascii="Segoe UI" w:hAnsi="Segoe UI" w:cs="Segoe UI"/>
+          <w:color w:val="172B4D"/>
+          <w:sz w:val="21"/>
+          <w:szCs w:val="21"/>
+        </w:rPr>
+        <w:t>.</w:t>
       </w:r>
     </w:p>
     <w:p>
@@ -3878,6 +3938,31 @@
           <w:sz w:val="21"/>
           <w:szCs w:val="21"/>
         </w:rPr>
+        <w:t>Er mag niet worden afgeweken van de regels die in dit bestand beschreven zijn.</w:t>
+      </w:r>
+    </w:p>
+    <w:p>
+      <w:pPr>
+        <w:numPr>
+          <w:ilvl w:val="0"/>
+          <w:numId w:val="5"/>
+        </w:numPr>
+        <w:shd w:val="clear" w:color="auto" w:fill="FFFFFF"/>
+        <w:spacing w:before="100" w:beforeAutospacing="1" w:after="100" w:afterAutospacing="1"/>
+        <w:rPr>
+          <w:rFonts w:ascii="Segoe UI" w:hAnsi="Segoe UI" w:cs="Segoe UI"/>
+          <w:color w:val="172B4D"/>
+          <w:sz w:val="21"/>
+          <w:szCs w:val="21"/>
+        </w:rPr>
+      </w:pPr>
+      <w:r>
+        <w:rPr>
+          <w:rFonts w:ascii="Segoe UI" w:hAnsi="Segoe UI" w:cs="Segoe UI"/>
+          <w:color w:val="172B4D"/>
+          <w:sz w:val="21"/>
+          <w:szCs w:val="21"/>
+        </w:rPr>
         <w:t xml:space="preserve">Als de integriteit van de </w:t>
       </w:r>
       <w:proofErr w:type="spellStart"/>
@@ -4211,6 +4296,31 @@
     </w:p>
     <w:p>
       <w:pPr>
+        <w:numPr>
+          <w:ilvl w:val="0"/>
+          <w:numId w:val="8"/>
+        </w:numPr>
+        <w:shd w:val="clear" w:color="auto" w:fill="FFFFFF"/>
+        <w:spacing w:before="100" w:beforeAutospacing="1" w:after="100" w:afterAutospacing="1"/>
+        <w:rPr>
+          <w:rFonts w:ascii="Segoe UI" w:hAnsi="Segoe UI" w:cs="Segoe UI"/>
+          <w:color w:val="172B4D"/>
+          <w:sz w:val="21"/>
+          <w:szCs w:val="21"/>
+        </w:rPr>
+      </w:pPr>
+      <w:r>
+        <w:rPr>
+          <w:rFonts w:ascii="Segoe UI" w:hAnsi="Segoe UI" w:cs="Segoe UI"/>
+          <w:color w:val="172B4D"/>
+          <w:sz w:val="21"/>
+          <w:szCs w:val="21"/>
+        </w:rPr>
+        <w:t>1 unit = 1 meter.</w:t>
+      </w:r>
+    </w:p>
+    <w:p>
+      <w:pPr>
         <w:rPr>
           <w:rFonts w:ascii="Segoe UI" w:hAnsi="Segoe UI" w:cs="Segoe UI"/>
           <w:color w:val="172B4D"/>
@@ -4816,13 +4926,143 @@
     </w:p>
     <w:p>
       <w:pPr>
-        <w:shd w:val="clear" w:color="auto" w:fill="FFFFFF"/>
-        <w:spacing w:before="100" w:beforeAutospacing="1" w:after="100" w:afterAutospacing="1"/>
-        <w:rPr>
-          <w:b/>
-          <w:bCs/>
-        </w:rPr>
-      </w:pPr>
+        <w:rPr>
+          <w:color w:val="FF0000"/>
+          <w:sz w:val="32"/>
+          <w:szCs w:val="32"/>
+        </w:rPr>
+      </w:pPr>
+    </w:p>
+    <w:p>
+      <w:pPr>
+        <w:rPr>
+          <w:color w:val="FF0000"/>
+          <w:sz w:val="32"/>
+          <w:szCs w:val="32"/>
+        </w:rPr>
+      </w:pPr>
+      <w:bookmarkStart w:id="11" w:name="_Hlk118727662"/>
+      <w:r>
+        <w:rPr>
+          <w:color w:val="FF0000"/>
+          <w:sz w:val="32"/>
+          <w:szCs w:val="32"/>
+        </w:rPr>
+        <w:t>Bij problemen wees niet bang om iemand van het</w:t>
+      </w:r>
+      <w:r>
+        <w:rPr>
+          <w:color w:val="FF0000"/>
+          <w:sz w:val="32"/>
+          <w:szCs w:val="32"/>
+        </w:rPr>
+        <w:t xml:space="preserve"> </w:t>
+      </w:r>
+      <w:proofErr w:type="spellStart"/>
+      <w:r>
+        <w:rPr>
+          <w:color w:val="FF0000"/>
+          <w:sz w:val="32"/>
+          <w:szCs w:val="32"/>
+        </w:rPr>
+        <w:t>programming</w:t>
+      </w:r>
+      <w:proofErr w:type="spellEnd"/>
+      <w:r>
+        <w:rPr>
+          <w:color w:val="FF0000"/>
+          <w:sz w:val="32"/>
+          <w:szCs w:val="32"/>
+        </w:rPr>
+        <w:t xml:space="preserve"> team te vragen om hulp, start </w:t>
+      </w:r>
+      <w:r>
+        <w:rPr>
+          <w:color w:val="FF0000"/>
+          <w:sz w:val="32"/>
+          <w:szCs w:val="32"/>
+        </w:rPr>
+        <w:t xml:space="preserve">a.u.b. </w:t>
+      </w:r>
+      <w:r>
+        <w:rPr>
+          <w:color w:val="FF0000"/>
+          <w:sz w:val="32"/>
+          <w:szCs w:val="32"/>
+        </w:rPr>
+        <w:t xml:space="preserve">wel eerst bij de integrator van je team met vragen. </w:t>
+      </w:r>
+    </w:p>
+    <w:p>
+      <w:pPr>
+        <w:rPr>
+          <w:color w:val="FF0000"/>
+          <w:sz w:val="32"/>
+          <w:szCs w:val="32"/>
+        </w:rPr>
+      </w:pPr>
+      <w:r>
+        <w:rPr>
+          <w:color w:val="FF0000"/>
+          <w:sz w:val="32"/>
+          <w:szCs w:val="32"/>
+        </w:rPr>
+        <w:t xml:space="preserve">Bij </w:t>
+      </w:r>
+      <w:r>
+        <w:rPr>
+          <w:color w:val="FF0000"/>
+          <w:sz w:val="32"/>
+          <w:szCs w:val="32"/>
+          <w:u w:val="single"/>
+        </w:rPr>
+        <w:t>nood</w:t>
+      </w:r>
+      <w:r>
+        <w:rPr>
+          <w:color w:val="FF0000"/>
+          <w:sz w:val="32"/>
+          <w:szCs w:val="32"/>
+        </w:rPr>
+        <w:t xml:space="preserve"> </w:t>
+      </w:r>
+      <w:proofErr w:type="spellStart"/>
+      <w:r>
+        <w:rPr>
+          <w:color w:val="FF0000"/>
+          <w:sz w:val="32"/>
+          <w:szCs w:val="32"/>
+        </w:rPr>
+        <w:t>summon</w:t>
+      </w:r>
+      <w:proofErr w:type="spellEnd"/>
+      <w:r>
+        <w:rPr>
+          <w:color w:val="FF0000"/>
+          <w:sz w:val="32"/>
+          <w:szCs w:val="32"/>
+        </w:rPr>
+        <w:t xml:space="preserve"> de Git Maestro Danny door een Rick </w:t>
+      </w:r>
+      <w:proofErr w:type="spellStart"/>
+      <w:r>
+        <w:rPr>
+          <w:color w:val="FF0000"/>
+          <w:sz w:val="32"/>
+          <w:szCs w:val="32"/>
+        </w:rPr>
+        <w:t>Astley</w:t>
+      </w:r>
+      <w:proofErr w:type="spellEnd"/>
+      <w:r>
+        <w:rPr>
+          <w:color w:val="FF0000"/>
+          <w:sz w:val="32"/>
+          <w:szCs w:val="32"/>
+        </w:rPr>
+        <w:t xml:space="preserve"> gif naar hem te sturen!</w:t>
+      </w:r>
+      <w:bookmarkEnd w:id="11"/>
     </w:p>
     <w:sectPr>
       <w:footerReference w:type="default" r:id="rId11"/>
@@ -6833,6 +7073,17 @@
       <w:ind w:left="220"/>
     </w:pPr>
   </w:style>
+  <w:style w:type="paragraph" w:styleId="Lijstalinea">
+    <w:name w:val="List Paragraph"/>
+    <w:basedOn w:val="Standaard"/>
+    <w:uiPriority w:val="34"/>
+    <w:qFormat/>
+    <w:rsid w:val="00EF3CD0"/>
+    <w:pPr>
+      <w:ind w:left="720"/>
+      <w:contextualSpacing/>
+    </w:pPr>
+  </w:style>
 </w:styles>
 </file>
 

</xml_diff>